<commit_message>
spring boot mvd rest
</commit_message>
<xml_diff>
--- a/Docs.docx
+++ b/Docs.docx
@@ -5391,6 +5391,516 @@
         <w:t xml:space="preserve"> : provides with paging and filtering and sorting</w:t>
       </w:r>
     </w:p>
+    <w:p>
+      <w:pPr>
+        <w:rPr>
+          <w:lang w:val="en-US"/>
+        </w:rPr>
+      </w:pPr>
+    </w:p>
+    <w:p>
+      <w:pPr>
+        <w:rPr>
+          <w:lang w:val="en-US"/>
+        </w:rPr>
+      </w:pPr>
+      <w:r>
+        <w:rPr>
+          <w:lang w:val="en-US"/>
+        </w:rPr>
+        <w:t>SPRING BOOT MVC</w:t>
+      </w:r>
+    </w:p>
+    <w:p>
+      <w:pPr>
+        <w:rPr>
+          <w:lang w:val="en-US"/>
+        </w:rPr>
+      </w:pPr>
+    </w:p>
+    <w:p>
+      <w:pPr>
+        <w:pStyle w:val="ListParagraph"/>
+        <w:numPr>
+          <w:ilvl w:val="0"/>
+          <w:numId w:val="9"/>
+        </w:numPr>
+        <w:rPr>
+          <w:lang w:val="en-US"/>
+        </w:rPr>
+      </w:pPr>
+      <w:r>
+        <w:rPr>
+          <w:lang w:val="en-US"/>
+        </w:rPr>
+        <w:t>Create a spring boot project as follows</w:t>
+      </w:r>
+    </w:p>
+    <w:p>
+      <w:pPr>
+        <w:pStyle w:val="ListParagraph"/>
+        <w:numPr>
+          <w:ilvl w:val="1"/>
+          <w:numId w:val="9"/>
+        </w:numPr>
+        <w:rPr>
+          <w:lang w:val="en-US"/>
+        </w:rPr>
+      </w:pPr>
+      <w:r>
+        <w:rPr>
+          <w:lang w:val="en-US"/>
+        </w:rPr>
+        <w:t>Java version</w:t>
+      </w:r>
+    </w:p>
+    <w:p>
+      <w:pPr>
+        <w:pStyle w:val="ListParagraph"/>
+        <w:numPr>
+          <w:ilvl w:val="1"/>
+          <w:numId w:val="9"/>
+        </w:numPr>
+        <w:rPr>
+          <w:lang w:val="en-US"/>
+        </w:rPr>
+      </w:pPr>
+      <w:r>
+        <w:rPr>
+          <w:lang w:val="en-US"/>
+        </w:rPr>
+        <w:t xml:space="preserve">Maven </w:t>
+      </w:r>
+    </w:p>
+    <w:p>
+      <w:pPr>
+        <w:pStyle w:val="ListParagraph"/>
+        <w:numPr>
+          <w:ilvl w:val="1"/>
+          <w:numId w:val="9"/>
+        </w:numPr>
+        <w:rPr>
+          <w:lang w:val="en-US"/>
+        </w:rPr>
+      </w:pPr>
+      <w:r>
+        <w:rPr>
+          <w:lang w:val="en-US"/>
+        </w:rPr>
+        <w:t>War as packaging</w:t>
+      </w:r>
+    </w:p>
+    <w:p>
+      <w:pPr>
+        <w:pStyle w:val="ListParagraph"/>
+        <w:numPr>
+          <w:ilvl w:val="1"/>
+          <w:numId w:val="9"/>
+        </w:numPr>
+        <w:rPr>
+          <w:lang w:val="en-US"/>
+        </w:rPr>
+      </w:pPr>
+      <w:r>
+        <w:rPr>
+          <w:lang w:val="en-US"/>
+        </w:rPr>
+        <w:t>Boot version</w:t>
+      </w:r>
+    </w:p>
+    <w:p>
+      <w:pPr>
+        <w:pStyle w:val="ListParagraph"/>
+        <w:numPr>
+          <w:ilvl w:val="1"/>
+          <w:numId w:val="9"/>
+        </w:numPr>
+        <w:rPr>
+          <w:lang w:val="en-US"/>
+        </w:rPr>
+      </w:pPr>
+      <w:r>
+        <w:rPr>
+          <w:lang w:val="en-US"/>
+        </w:rPr>
+        <w:t xml:space="preserve">Dependencies : </w:t>
+      </w:r>
+      <w:proofErr w:type="spellStart"/>
+      <w:r>
+        <w:rPr>
+          <w:lang w:val="en-US"/>
+        </w:rPr>
+        <w:t>Devtools</w:t>
+      </w:r>
+      <w:proofErr w:type="spellEnd"/>
+      <w:r>
+        <w:rPr>
+          <w:lang w:val="en-US"/>
+        </w:rPr>
+        <w:t xml:space="preserve">, Lombok, actuator, data </w:t>
+      </w:r>
+      <w:proofErr w:type="spellStart"/>
+      <w:r>
+        <w:rPr>
+          <w:lang w:val="en-US"/>
+        </w:rPr>
+        <w:t>j</w:t>
+      </w:r>
+      <w:r>
+        <w:rPr>
+          <w:lang w:val="en-US"/>
+        </w:rPr>
+        <w:t>pa</w:t>
+      </w:r>
+      <w:proofErr w:type="spellEnd"/>
+      <w:r>
+        <w:rPr>
+          <w:lang w:val="en-US"/>
+        </w:rPr>
+        <w:t>, h2, web</w:t>
+      </w:r>
+      <w:r>
+        <w:rPr>
+          <w:lang w:val="en-US"/>
+        </w:rPr>
+        <w:t>, tomcat-embed-jasper</w:t>
+      </w:r>
+      <w:r>
+        <w:rPr>
+          <w:lang w:val="en-US"/>
+        </w:rPr>
+        <w:t xml:space="preserve"> </w:t>
+      </w:r>
+      <w:r>
+        <w:rPr>
+          <w:lang w:val="en-US"/>
+        </w:rPr>
+        <w:br/>
+      </w:r>
+      <w:r>
+        <w:rPr>
+          <w:lang w:val="en-US"/>
+        </w:rPr>
+        <w:t>&lt;dependency&gt;</w:t>
+      </w:r>
+    </w:p>
+    <w:p>
+      <w:pPr>
+        <w:pStyle w:val="ListParagraph"/>
+        <w:ind w:left="1440"/>
+        <w:rPr>
+          <w:lang w:val="en-US"/>
+        </w:rPr>
+      </w:pPr>
+      <w:r>
+        <w:rPr>
+          <w:lang w:val="en-US"/>
+        </w:rPr>
+        <w:tab/>
+        <w:t>&lt;</w:t>
+      </w:r>
+      <w:proofErr w:type="spellStart"/>
+      <w:r>
+        <w:rPr>
+          <w:lang w:val="en-US"/>
+        </w:rPr>
+        <w:t>groupId</w:t>
+      </w:r>
+      <w:proofErr w:type="spellEnd"/>
+      <w:r>
+        <w:rPr>
+          <w:lang w:val="en-US"/>
+        </w:rPr>
+        <w:t>&gt;</w:t>
+      </w:r>
+      <w:proofErr w:type="spellStart"/>
+      <w:r>
+        <w:rPr>
+          <w:lang w:val="en-US"/>
+        </w:rPr>
+        <w:t>org.apache.tomcat.embed</w:t>
+      </w:r>
+      <w:proofErr w:type="spellEnd"/>
+      <w:r>
+        <w:rPr>
+          <w:lang w:val="en-US"/>
+        </w:rPr>
+        <w:t>&lt;/</w:t>
+      </w:r>
+      <w:proofErr w:type="spellStart"/>
+      <w:r>
+        <w:rPr>
+          <w:lang w:val="en-US"/>
+        </w:rPr>
+        <w:t>groupId</w:t>
+      </w:r>
+      <w:proofErr w:type="spellEnd"/>
+      <w:r>
+        <w:rPr>
+          <w:lang w:val="en-US"/>
+        </w:rPr>
+        <w:t>&gt;</w:t>
+      </w:r>
+    </w:p>
+    <w:p>
+      <w:pPr>
+        <w:pStyle w:val="ListParagraph"/>
+        <w:ind w:left="1440"/>
+        <w:rPr>
+          <w:lang w:val="en-US"/>
+        </w:rPr>
+      </w:pPr>
+      <w:r>
+        <w:rPr>
+          <w:lang w:val="en-US"/>
+        </w:rPr>
+        <w:tab/>
+        <w:t>&lt;</w:t>
+      </w:r>
+      <w:proofErr w:type="spellStart"/>
+      <w:r>
+        <w:rPr>
+          <w:lang w:val="en-US"/>
+        </w:rPr>
+        <w:t>artifactId</w:t>
+      </w:r>
+      <w:proofErr w:type="spellEnd"/>
+      <w:r>
+        <w:rPr>
+          <w:lang w:val="en-US"/>
+        </w:rPr>
+        <w:t>&gt;tomcat-embed-jasper&lt;/</w:t>
+      </w:r>
+      <w:proofErr w:type="spellStart"/>
+      <w:r>
+        <w:rPr>
+          <w:lang w:val="en-US"/>
+        </w:rPr>
+        <w:t>artifactId</w:t>
+      </w:r>
+      <w:proofErr w:type="spellEnd"/>
+      <w:r>
+        <w:rPr>
+          <w:lang w:val="en-US"/>
+        </w:rPr>
+        <w:t>&gt;</w:t>
+      </w:r>
+    </w:p>
+    <w:p>
+      <w:pPr>
+        <w:pStyle w:val="ListParagraph"/>
+        <w:ind w:left="1440"/>
+        <w:rPr>
+          <w:lang w:val="en-US"/>
+        </w:rPr>
+      </w:pPr>
+      <w:r>
+        <w:rPr>
+          <w:lang w:val="en-US"/>
+        </w:rPr>
+        <w:tab/>
+        <w:t>&lt;scope&gt;provided&lt;/scope&gt;</w:t>
+      </w:r>
+    </w:p>
+    <w:p>
+      <w:pPr>
+        <w:pStyle w:val="ListParagraph"/>
+        <w:ind w:left="1440"/>
+        <w:rPr>
+          <w:lang w:val="en-US"/>
+        </w:rPr>
+      </w:pPr>
+      <w:r>
+        <w:rPr>
+          <w:lang w:val="en-US"/>
+        </w:rPr>
+        <w:t>&lt;/dependency&gt;</w:t>
+      </w:r>
+    </w:p>
+    <w:p>
+      <w:pPr>
+        <w:pStyle w:val="ListParagraph"/>
+        <w:numPr>
+          <w:ilvl w:val="1"/>
+          <w:numId w:val="9"/>
+        </w:numPr>
+        <w:rPr>
+          <w:lang w:val="en-US"/>
+        </w:rPr>
+      </w:pPr>
+      <w:r>
+        <w:rPr>
+          <w:lang w:val="en-US"/>
+        </w:rPr>
+        <w:t xml:space="preserve">Configure view resolver in </w:t>
+      </w:r>
+      <w:proofErr w:type="spellStart"/>
+      <w:r>
+        <w:rPr>
+          <w:lang w:val="en-US"/>
+        </w:rPr>
+        <w:t>application.properties</w:t>
+      </w:r>
+      <w:proofErr w:type="spellEnd"/>
+      <w:r>
+        <w:rPr>
+          <w:lang w:val="en-US"/>
+        </w:rPr>
+        <w:t xml:space="preserve"> file</w:t>
+      </w:r>
+    </w:p>
+    <w:p>
+      <w:pPr>
+        <w:pStyle w:val="ListParagraph"/>
+        <w:numPr>
+          <w:ilvl w:val="1"/>
+          <w:numId w:val="9"/>
+        </w:numPr>
+        <w:rPr>
+          <w:lang w:val="en-US"/>
+        </w:rPr>
+      </w:pPr>
+      <w:r>
+        <w:rPr>
+          <w:lang w:val="en-US"/>
+        </w:rPr>
+        <w:t>Create a controller</w:t>
+      </w:r>
+    </w:p>
+    <w:p>
+      <w:pPr>
+        <w:pStyle w:val="ListParagraph"/>
+        <w:numPr>
+          <w:ilvl w:val="1"/>
+          <w:numId w:val="9"/>
+        </w:numPr>
+        <w:rPr>
+          <w:lang w:val="en-US"/>
+        </w:rPr>
+      </w:pPr>
+      <w:r>
+        <w:rPr>
+          <w:lang w:val="en-US"/>
+        </w:rPr>
+        <w:t xml:space="preserve">Create </w:t>
+      </w:r>
+      <w:proofErr w:type="spellStart"/>
+      <w:r>
+        <w:rPr>
+          <w:lang w:val="en-US"/>
+        </w:rPr>
+        <w:t>jsp</w:t>
+      </w:r>
+      <w:proofErr w:type="spellEnd"/>
+      <w:r>
+        <w:rPr>
+          <w:lang w:val="en-US"/>
+        </w:rPr>
+        <w:t xml:space="preserve"> file</w:t>
+      </w:r>
+    </w:p>
+    <w:p>
+      <w:pPr>
+        <w:pStyle w:val="ListParagraph"/>
+        <w:numPr>
+          <w:ilvl w:val="1"/>
+          <w:numId w:val="9"/>
+        </w:numPr>
+        <w:rPr>
+          <w:lang w:val="en-US"/>
+        </w:rPr>
+      </w:pPr>
+      <w:r>
+        <w:rPr>
+          <w:lang w:val="en-US"/>
+        </w:rPr>
+        <w:t xml:space="preserve">To access h2 </w:t>
+      </w:r>
+      <w:hyperlink r:id="rId14" w:history="1">
+        <w:r>
+          <w:rPr>
+            <w:rStyle w:val="Hyperlink"/>
+            <w:lang w:val="en-US"/>
+          </w:rPr>
+          <w:t>http://localhost:8080/h2-console</w:t>
+        </w:r>
+      </w:hyperlink>
+    </w:p>
+    <w:p>
+      <w:pPr>
+        <w:pStyle w:val="ListParagraph"/>
+        <w:numPr>
+          <w:ilvl w:val="1"/>
+          <w:numId w:val="9"/>
+        </w:numPr>
+        <w:rPr>
+          <w:lang w:val="en-US"/>
+        </w:rPr>
+      </w:pPr>
+      <w:r>
+        <w:rPr>
+          <w:lang w:val="en-US"/>
+        </w:rPr>
+        <w:t xml:space="preserve">To change the </w:t>
+      </w:r>
+      <w:proofErr w:type="spellStart"/>
+      <w:r>
+        <w:rPr>
+          <w:lang w:val="en-US"/>
+        </w:rPr>
+        <w:t>url</w:t>
+      </w:r>
+      <w:proofErr w:type="spellEnd"/>
+      <w:r>
+        <w:rPr>
+          <w:lang w:val="en-US"/>
+        </w:rPr>
+        <w:t xml:space="preserve"> configure in </w:t>
+      </w:r>
+      <w:proofErr w:type="spellStart"/>
+      <w:r>
+        <w:rPr>
+          <w:lang w:val="en-US"/>
+        </w:rPr>
+        <w:t>application.properties</w:t>
+      </w:r>
+      <w:proofErr w:type="spellEnd"/>
+      <w:r>
+        <w:rPr>
+          <w:lang w:val="en-US"/>
+        </w:rPr>
+        <w:t xml:space="preserve"> file</w:t>
+      </w:r>
+    </w:p>
+    <w:p>
+      <w:pPr>
+        <w:pStyle w:val="ListParagraph"/>
+        <w:numPr>
+          <w:ilvl w:val="1"/>
+          <w:numId w:val="9"/>
+        </w:numPr>
+        <w:rPr>
+          <w:lang w:val="en-US"/>
+        </w:rPr>
+      </w:pPr>
+      <w:r>
+        <w:rPr>
+          <w:lang w:val="en-US"/>
+        </w:rPr>
+        <w:t xml:space="preserve">Whenever any changes in application server does hot refresh or hot deployment as we added </w:t>
+      </w:r>
+      <w:proofErr w:type="spellStart"/>
+      <w:r>
+        <w:rPr>
+          <w:b/>
+          <w:bCs/>
+          <w:color w:val="FF0000"/>
+          <w:lang w:val="en-US"/>
+        </w:rPr>
+        <w:t>devtools</w:t>
+      </w:r>
+      <w:proofErr w:type="spellEnd"/>
+    </w:p>
     <w:sectPr>
       <w:pgSz w:w="11900" w:h="16840"/>
       <w:pgMar w:top="1440" w:right="1440" w:bottom="1440" w:left="1440" w:header="708" w:footer="708" w:gutter="0"/>
@@ -5582,6 +6092,95 @@
     </w:lvl>
   </w:abstractNum>
   <w:abstractNum w:abstractNumId="2" w15:restartNumberingAfterBreak="0">
+    <w:nsid w:val="39745DE1"/>
+    <w:multiLevelType w:val="hybridMultilevel"/>
+    <w:tmpl w:val="77CC3736"/>
+    <w:lvl w:ilvl="0" w:tplc="0809000F">
+      <w:start w:val="1"/>
+      <w:numFmt w:val="decimal"/>
+      <w:lvlText w:val="%1."/>
+      <w:lvlJc w:val="left"/>
+      <w:pPr>
+        <w:ind w:left="720" w:hanging="360"/>
+      </w:pPr>
+      <w:rPr>
+        <w:rFonts w:hint="default"/>
+      </w:rPr>
+    </w:lvl>
+    <w:lvl w:ilvl="1" w:tplc="08090019">
+      <w:start w:val="1"/>
+      <w:numFmt w:val="lowerLetter"/>
+      <w:lvlText w:val="%2."/>
+      <w:lvlJc w:val="left"/>
+      <w:pPr>
+        <w:ind w:left="1440" w:hanging="360"/>
+      </w:pPr>
+    </w:lvl>
+    <w:lvl w:ilvl="2" w:tplc="0809001B" w:tentative="1">
+      <w:start w:val="1"/>
+      <w:numFmt w:val="lowerRoman"/>
+      <w:lvlText w:val="%3."/>
+      <w:lvlJc w:val="right"/>
+      <w:pPr>
+        <w:ind w:left="2160" w:hanging="180"/>
+      </w:pPr>
+    </w:lvl>
+    <w:lvl w:ilvl="3" w:tplc="0809000F" w:tentative="1">
+      <w:start w:val="1"/>
+      <w:numFmt w:val="decimal"/>
+      <w:lvlText w:val="%4."/>
+      <w:lvlJc w:val="left"/>
+      <w:pPr>
+        <w:ind w:left="2880" w:hanging="360"/>
+      </w:pPr>
+    </w:lvl>
+    <w:lvl w:ilvl="4" w:tplc="08090019" w:tentative="1">
+      <w:start w:val="1"/>
+      <w:numFmt w:val="lowerLetter"/>
+      <w:lvlText w:val="%5."/>
+      <w:lvlJc w:val="left"/>
+      <w:pPr>
+        <w:ind w:left="3600" w:hanging="360"/>
+      </w:pPr>
+    </w:lvl>
+    <w:lvl w:ilvl="5" w:tplc="0809001B" w:tentative="1">
+      <w:start w:val="1"/>
+      <w:numFmt w:val="lowerRoman"/>
+      <w:lvlText w:val="%6."/>
+      <w:lvlJc w:val="right"/>
+      <w:pPr>
+        <w:ind w:left="4320" w:hanging="180"/>
+      </w:pPr>
+    </w:lvl>
+    <w:lvl w:ilvl="6" w:tplc="0809000F" w:tentative="1">
+      <w:start w:val="1"/>
+      <w:numFmt w:val="decimal"/>
+      <w:lvlText w:val="%7."/>
+      <w:lvlJc w:val="left"/>
+      <w:pPr>
+        <w:ind w:left="5040" w:hanging="360"/>
+      </w:pPr>
+    </w:lvl>
+    <w:lvl w:ilvl="7" w:tplc="08090019" w:tentative="1">
+      <w:start w:val="1"/>
+      <w:numFmt w:val="lowerLetter"/>
+      <w:lvlText w:val="%8."/>
+      <w:lvlJc w:val="left"/>
+      <w:pPr>
+        <w:ind w:left="5760" w:hanging="360"/>
+      </w:pPr>
+    </w:lvl>
+    <w:lvl w:ilvl="8" w:tplc="0809001B" w:tentative="1">
+      <w:start w:val="1"/>
+      <w:numFmt w:val="lowerRoman"/>
+      <w:lvlText w:val="%9."/>
+      <w:lvlJc w:val="right"/>
+      <w:pPr>
+        <w:ind w:left="6480" w:hanging="180"/>
+      </w:pPr>
+    </w:lvl>
+  </w:abstractNum>
+  <w:abstractNum w:abstractNumId="3" w15:restartNumberingAfterBreak="0">
     <w:nsid w:val="3C4270EB"/>
     <w:multiLevelType w:val="hybridMultilevel"/>
     <w:tmpl w:val="56929F68"/>
@@ -5670,7 +6269,7 @@
       </w:pPr>
     </w:lvl>
   </w:abstractNum>
-  <w:abstractNum w:abstractNumId="3" w15:restartNumberingAfterBreak="0">
+  <w:abstractNum w:abstractNumId="4" w15:restartNumberingAfterBreak="0">
     <w:nsid w:val="499C3347"/>
     <w:multiLevelType w:val="hybridMultilevel"/>
     <w:tmpl w:val="5C0483AE"/>
@@ -5759,7 +6358,7 @@
       </w:pPr>
     </w:lvl>
   </w:abstractNum>
-  <w:abstractNum w:abstractNumId="4" w15:restartNumberingAfterBreak="0">
+  <w:abstractNum w:abstractNumId="5" w15:restartNumberingAfterBreak="0">
     <w:nsid w:val="4FAE1C0E"/>
     <w:multiLevelType w:val="hybridMultilevel"/>
     <w:tmpl w:val="402EA71A"/>
@@ -5848,7 +6447,7 @@
       </w:pPr>
     </w:lvl>
   </w:abstractNum>
-  <w:abstractNum w:abstractNumId="5" w15:restartNumberingAfterBreak="0">
+  <w:abstractNum w:abstractNumId="6" w15:restartNumberingAfterBreak="0">
     <w:nsid w:val="50657A07"/>
     <w:multiLevelType w:val="hybridMultilevel"/>
     <w:tmpl w:val="5E06928A"/>
@@ -5937,7 +6536,7 @@
       </w:pPr>
     </w:lvl>
   </w:abstractNum>
-  <w:abstractNum w:abstractNumId="6" w15:restartNumberingAfterBreak="0">
+  <w:abstractNum w:abstractNumId="7" w15:restartNumberingAfterBreak="0">
     <w:nsid w:val="5F1E4653"/>
     <w:multiLevelType w:val="hybridMultilevel"/>
     <w:tmpl w:val="7BCCCF76"/>
@@ -6026,7 +6625,7 @@
       </w:pPr>
     </w:lvl>
   </w:abstractNum>
-  <w:abstractNum w:abstractNumId="7" w15:restartNumberingAfterBreak="0">
+  <w:abstractNum w:abstractNumId="8" w15:restartNumberingAfterBreak="0">
     <w:nsid w:val="6AC14C9B"/>
     <w:multiLevelType w:val="hybridMultilevel"/>
     <w:tmpl w:val="005643D0"/>
@@ -6116,28 +6715,31 @@
     </w:lvl>
   </w:abstractNum>
   <w:num w:numId="1" w16cid:durableId="1643122105">
-    <w:abstractNumId w:val="4"/>
+    <w:abstractNumId w:val="5"/>
   </w:num>
   <w:num w:numId="2" w16cid:durableId="1187282668">
     <w:abstractNumId w:val="0"/>
   </w:num>
   <w:num w:numId="3" w16cid:durableId="64375273">
+    <w:abstractNumId w:val="7"/>
+  </w:num>
+  <w:num w:numId="4" w16cid:durableId="855340830">
+    <w:abstractNumId w:val="8"/>
+  </w:num>
+  <w:num w:numId="5" w16cid:durableId="1655527243">
     <w:abstractNumId w:val="6"/>
   </w:num>
-  <w:num w:numId="4" w16cid:durableId="855340830">
-    <w:abstractNumId w:val="7"/>
-  </w:num>
-  <w:num w:numId="5" w16cid:durableId="1655527243">
-    <w:abstractNumId w:val="5"/>
-  </w:num>
   <w:num w:numId="6" w16cid:durableId="1024671815">
-    <w:abstractNumId w:val="3"/>
+    <w:abstractNumId w:val="4"/>
   </w:num>
   <w:num w:numId="7" w16cid:durableId="1493639330">
-    <w:abstractNumId w:val="2"/>
+    <w:abstractNumId w:val="3"/>
   </w:num>
   <w:num w:numId="8" w16cid:durableId="740374995">
     <w:abstractNumId w:val="1"/>
+  </w:num>
+  <w:num w:numId="9" w16cid:durableId="1443066792">
+    <w:abstractNumId w:val="2"/>
   </w:num>
 </w:numbering>
 </file>
@@ -6540,6 +7142,7 @@
   <w:style w:type="character" w:default="1" w:styleId="DefaultParagraphFont">
     <w:name w:val="Default Paragraph Font"/>
     <w:uiPriority w:val="1"/>
+    <w:semiHidden/>
     <w:unhideWhenUsed/>
   </w:style>
   <w:style w:type="table" w:default="1" w:styleId="TableNormal">

</xml_diff>